<commit_message>
Última versão do Documento e do Projeto
</commit_message>
<xml_diff>
--- a/Website Bibit.docx
+++ b/Website Bibit.docx
@@ -3112,7 +3112,7 @@
           <wp:inline distB="0" distT="0" distL="0" distR="0">
             <wp:extent cx="5753100" cy="3238500"/>
             <wp:effectExtent b="0" l="0" r="0" t="0"/>
-            <wp:docPr id="16" name="image2.png"/>
+            <wp:docPr id="18" name="image2.png"/>
             <a:graphic>
               <a:graphicData uri="http://schemas.openxmlformats.org/drawingml/2006/picture">
                 <pic:pic>
@@ -3220,6 +3220,41 @@
         <w:rPr/>
       </w:pPr>
       <w:r>
+        <w:rPr/>
+        <w:drawing>
+          <wp:inline distB="114300" distT="114300" distL="114300" distR="114300">
+            <wp:extent cx="5759140" cy="3835400"/>
+            <wp:effectExtent b="0" l="0" r="0" t="0"/>
+            <wp:docPr id="20" name="image4.png"/>
+            <a:graphic>
+              <a:graphicData uri="http://schemas.openxmlformats.org/drawingml/2006/picture">
+                <pic:pic>
+                  <pic:nvPicPr>
+                    <pic:cNvPr id="0" name="image4.png"/>
+                    <pic:cNvPicPr preferRelativeResize="0"/>
+                  </pic:nvPicPr>
+                  <pic:blipFill>
+                    <a:blip r:embed="rId10"/>
+                    <a:srcRect b="0" l="0" r="0" t="0"/>
+                    <a:stretch>
+                      <a:fillRect/>
+                    </a:stretch>
+                  </pic:blipFill>
+                  <pic:spPr>
+                    <a:xfrm>
+                      <a:off x="0" y="0"/>
+                      <a:ext cx="5759140" cy="3835400"/>
+                    </a:xfrm>
+                    <a:prstGeom prst="rect"/>
+                    <a:ln/>
+                  </pic:spPr>
+                </pic:pic>
+              </a:graphicData>
+            </a:graphic>
+          </wp:inline>
+        </w:drawing>
+      </w:r>
+      <w:r>
         <w:rPr>
           <w:rtl w:val="0"/>
         </w:rPr>
@@ -3314,18 +3349,9 @@
         <w:rPr>
           <w:rFonts w:ascii="Arial" w:cs="Arial" w:eastAsia="Arial" w:hAnsi="Arial"/>
           <w:b w:val="1"/>
-          <w:i w:val="0"/>
-          <w:smallCaps w:val="0"/>
-          <w:strike w:val="0"/>
-          <w:color w:val="000000"/>
-          <w:sz w:val="24"/>
-          <w:szCs w:val="24"/>
-          <w:u w:val="none"/>
-          <w:shd w:fill="auto" w:val="clear"/>
-          <w:vertAlign w:val="baseline"/>
-          <w:rtl w:val="0"/>
-        </w:rPr>
-        <w:t xml:space="preserve">Página Inicial após primeira alteração</w:t>
+          <w:rtl w:val="0"/>
+        </w:rPr>
+        <w:t xml:space="preserve">Página 2</w:t>
       </w:r>
       <w:r>
         <w:rPr>
@@ -3340,6 +3366,43 @@
           <w:color w:val="0000ff"/>
         </w:rPr>
       </w:pPr>
+      <w:r>
+        <w:rPr>
+          <w:color w:val="0000ff"/>
+        </w:rPr>
+        <w:drawing>
+          <wp:inline distB="114300" distT="114300" distL="114300" distR="114300">
+            <wp:extent cx="5759140" cy="3987800"/>
+            <wp:effectExtent b="0" l="0" r="0" t="0"/>
+            <wp:docPr id="16" name="image5.png"/>
+            <a:graphic>
+              <a:graphicData uri="http://schemas.openxmlformats.org/drawingml/2006/picture">
+                <pic:pic>
+                  <pic:nvPicPr>
+                    <pic:cNvPr id="0" name="image5.png"/>
+                    <pic:cNvPicPr preferRelativeResize="0"/>
+                  </pic:nvPicPr>
+                  <pic:blipFill>
+                    <a:blip r:embed="rId11"/>
+                    <a:srcRect b="0" l="0" r="0" t="0"/>
+                    <a:stretch>
+                      <a:fillRect/>
+                    </a:stretch>
+                  </pic:blipFill>
+                  <pic:spPr>
+                    <a:xfrm>
+                      <a:off x="0" y="0"/>
+                      <a:ext cx="5759140" cy="3987800"/>
+                    </a:xfrm>
+                    <a:prstGeom prst="rect"/>
+                    <a:ln/>
+                  </pic:spPr>
+                </pic:pic>
+              </a:graphicData>
+            </a:graphic>
+          </wp:inline>
+        </w:drawing>
+      </w:r>
       <w:r>
         <w:rPr>
           <w:rtl w:val="0"/>
@@ -3513,6 +3576,43 @@
       </w:pPr>
       <w:r>
         <w:rPr>
+          <w:color w:val="0000ff"/>
+        </w:rPr>
+        <w:drawing>
+          <wp:inline distB="114300" distT="114300" distL="114300" distR="114300">
+            <wp:extent cx="5759140" cy="3987800"/>
+            <wp:effectExtent b="0" l="0" r="0" t="0"/>
+            <wp:docPr id="17" name="image3.png"/>
+            <a:graphic>
+              <a:graphicData uri="http://schemas.openxmlformats.org/drawingml/2006/picture">
+                <pic:pic>
+                  <pic:nvPicPr>
+                    <pic:cNvPr id="0" name="image3.png"/>
+                    <pic:cNvPicPr preferRelativeResize="0"/>
+                  </pic:nvPicPr>
+                  <pic:blipFill>
+                    <a:blip r:embed="rId12"/>
+                    <a:srcRect b="0" l="0" r="0" t="0"/>
+                    <a:stretch>
+                      <a:fillRect/>
+                    </a:stretch>
+                  </pic:blipFill>
+                  <pic:spPr>
+                    <a:xfrm>
+                      <a:off x="0" y="0"/>
+                      <a:ext cx="5759140" cy="3987800"/>
+                    </a:xfrm>
+                    <a:prstGeom prst="rect"/>
+                    <a:ln/>
+                  </pic:spPr>
+                </pic:pic>
+              </a:graphicData>
+            </a:graphic>
+          </wp:inline>
+        </w:drawing>
+      </w:r>
+      <w:r>
+        <w:rPr>
           <w:rtl w:val="0"/>
         </w:rPr>
       </w:r>
@@ -3590,84 +3690,6 @@
     </w:p>
     <w:p>
       <w:pPr>
-        <w:keepNext w:val="1"/>
-        <w:keepLines w:val="0"/>
-        <w:pageBreakBefore w:val="0"/>
-        <w:widowControl w:val="1"/>
-        <w:pBdr>
-          <w:top w:color="000000" w:space="0" w:sz="4" w:val="single"/>
-          <w:left w:color="000000" w:space="4" w:sz="4" w:val="single"/>
-          <w:bottom w:color="000000" w:space="1" w:sz="4" w:val="single"/>
-          <w:right w:color="000000" w:space="4" w:sz="4" w:val="single"/>
-          <w:between w:space="0" w:sz="0" w:val="nil"/>
-        </w:pBdr>
-        <w:shd w:fill="auto" w:val="clear"/>
-        <w:spacing w:after="120" w:before="240" w:line="240" w:lineRule="auto"/>
-        <w:ind w:left="0" w:right="0" w:firstLine="0"/>
-        <w:jc w:val="center"/>
-        <w:rPr>
-          <w:rFonts w:ascii="Arial" w:cs="Arial" w:eastAsia="Arial" w:hAnsi="Arial"/>
-          <w:b w:val="1"/>
-          <w:i w:val="1"/>
-          <w:smallCaps w:val="0"/>
-          <w:strike w:val="0"/>
-          <w:color w:val="0000ff"/>
-          <w:sz w:val="24"/>
-          <w:szCs w:val="24"/>
-          <w:u w:val="none"/>
-          <w:shd w:fill="auto" w:val="clear"/>
-          <w:vertAlign w:val="baseline"/>
-        </w:rPr>
-      </w:pPr>
-      <w:r>
-        <w:rPr>
-          <w:rFonts w:ascii="Arial" w:cs="Arial" w:eastAsia="Arial" w:hAnsi="Arial"/>
-          <w:b w:val="1"/>
-          <w:i w:val="0"/>
-          <w:smallCaps w:val="0"/>
-          <w:strike w:val="0"/>
-          <w:color w:val="000000"/>
-          <w:sz w:val="24"/>
-          <w:szCs w:val="24"/>
-          <w:u w:val="none"/>
-          <w:shd w:fill="auto" w:val="clear"/>
-          <w:vertAlign w:val="baseline"/>
-          <w:rtl w:val="0"/>
-        </w:rPr>
-        <w:t xml:space="preserve">Página 4</w:t>
-      </w:r>
-      <w:r>
-        <w:rPr>
-          <w:rtl w:val="0"/>
-        </w:rPr>
-      </w:r>
-    </w:p>
-    <w:p>
-      <w:pPr>
-        <w:jc w:val="center"/>
-        <w:rPr>
-          <w:color w:val="0000ff"/>
-        </w:rPr>
-      </w:pPr>
-      <w:r>
-        <w:rPr>
-          <w:rtl w:val="0"/>
-        </w:rPr>
-      </w:r>
-    </w:p>
-    <w:p>
-      <w:pPr>
-        <w:rPr/>
-      </w:pPr>
-      <w:r>
-        <w:rPr>
-          <w:rtl w:val="0"/>
-        </w:rPr>
-        <w:t xml:space="preserve">...</w:t>
-      </w:r>
-    </w:p>
-    <w:p>
-      <w:pPr>
         <w:keepNext w:val="0"/>
         <w:keepLines w:val="0"/>
         <w:pageBreakBefore w:val="0"/>
@@ -3682,7 +3704,7 @@
         <w:shd w:fill="auto" w:val="clear"/>
         <w:spacing w:after="0" w:before="0" w:line="240" w:lineRule="auto"/>
         <w:ind w:left="0" w:right="0" w:firstLine="0"/>
-        <w:jc w:val="center"/>
+        <w:jc w:val="left"/>
         <w:rPr>
           <w:rFonts w:ascii="Times New Roman" w:cs="Times New Roman" w:eastAsia="Times New Roman" w:hAnsi="Times New Roman"/>
           <w:b w:val="1"/>
@@ -3699,20 +3721,8 @@
       </w:pPr>
       <w:r>
         <w:rPr>
-          <w:rFonts w:ascii="Times New Roman" w:cs="Times New Roman" w:eastAsia="Times New Roman" w:hAnsi="Times New Roman"/>
-          <w:b w:val="1"/>
-          <w:i w:val="0"/>
-          <w:smallCaps w:val="0"/>
-          <w:strike w:val="0"/>
-          <w:color w:val="000000"/>
-          <w:sz w:val="20"/>
-          <w:szCs w:val="20"/>
-          <w:u w:val="none"/>
-          <w:shd w:fill="auto" w:val="clear"/>
-          <w:vertAlign w:val="baseline"/>
-          <w:rtl w:val="0"/>
-        </w:rPr>
-        <w:t xml:space="preserve">Figura 4 - Imagem Ilustrativa</w:t>
+          <w:rtl w:val="0"/>
+        </w:rPr>
       </w:r>
     </w:p>
     <w:p>
@@ -3725,144 +3735,8 @@
         </w:rPr>
       </w:r>
     </w:p>
-    <w:p>
-      <w:pPr>
-        <w:rPr/>
-      </w:pPr>
-      <w:r>
-        <w:rPr>
-          <w:rtl w:val="0"/>
-        </w:rPr>
-      </w:r>
-    </w:p>
-    <w:p>
-      <w:pPr>
-        <w:keepNext w:val="1"/>
-        <w:keepLines w:val="0"/>
-        <w:pageBreakBefore w:val="0"/>
-        <w:widowControl w:val="1"/>
-        <w:pBdr>
-          <w:top w:color="000000" w:space="0" w:sz="4" w:val="single"/>
-          <w:left w:color="000000" w:space="4" w:sz="4" w:val="single"/>
-          <w:bottom w:color="000000" w:space="1" w:sz="4" w:val="single"/>
-          <w:right w:color="000000" w:space="4" w:sz="4" w:val="single"/>
-          <w:between w:space="0" w:sz="0" w:val="nil"/>
-        </w:pBdr>
-        <w:shd w:fill="auto" w:val="clear"/>
-        <w:spacing w:after="120" w:before="240" w:line="240" w:lineRule="auto"/>
-        <w:ind w:left="0" w:right="0" w:firstLine="0"/>
-        <w:jc w:val="center"/>
-        <w:rPr>
-          <w:rFonts w:ascii="Arial" w:cs="Arial" w:eastAsia="Arial" w:hAnsi="Arial"/>
-          <w:b w:val="1"/>
-          <w:i w:val="1"/>
-          <w:smallCaps w:val="0"/>
-          <w:strike w:val="0"/>
-          <w:color w:val="0000ff"/>
-          <w:sz w:val="24"/>
-          <w:szCs w:val="24"/>
-          <w:u w:val="none"/>
-          <w:shd w:fill="auto" w:val="clear"/>
-          <w:vertAlign w:val="baseline"/>
-        </w:rPr>
-      </w:pPr>
-      <w:r>
-        <w:rPr>
-          <w:rFonts w:ascii="Arial" w:cs="Arial" w:eastAsia="Arial" w:hAnsi="Arial"/>
-          <w:b w:val="1"/>
-          <w:i w:val="0"/>
-          <w:smallCaps w:val="0"/>
-          <w:strike w:val="0"/>
-          <w:color w:val="000000"/>
-          <w:sz w:val="24"/>
-          <w:szCs w:val="24"/>
-          <w:u w:val="none"/>
-          <w:shd w:fill="auto" w:val="clear"/>
-          <w:vertAlign w:val="baseline"/>
-          <w:rtl w:val="0"/>
-        </w:rPr>
-        <w:t xml:space="preserve">Página 5</w:t>
-      </w:r>
-      <w:r>
-        <w:rPr>
-          <w:rtl w:val="0"/>
-        </w:rPr>
-      </w:r>
-    </w:p>
-    <w:p>
-      <w:pPr>
-        <w:jc w:val="center"/>
-        <w:rPr>
-          <w:color w:val="0000ff"/>
-        </w:rPr>
-      </w:pPr>
-      <w:r>
-        <w:rPr>
-          <w:rtl w:val="0"/>
-        </w:rPr>
-      </w:r>
-    </w:p>
-    <w:p>
-      <w:pPr>
-        <w:keepNext w:val="0"/>
-        <w:keepLines w:val="0"/>
-        <w:pageBreakBefore w:val="0"/>
-        <w:widowControl w:val="1"/>
-        <w:pBdr>
-          <w:top w:space="0" w:sz="0" w:val="nil"/>
-          <w:left w:space="0" w:sz="0" w:val="nil"/>
-          <w:bottom w:space="0" w:sz="0" w:val="nil"/>
-          <w:right w:space="0" w:sz="0" w:val="nil"/>
-          <w:between w:space="0" w:sz="0" w:val="nil"/>
-        </w:pBdr>
-        <w:shd w:fill="auto" w:val="clear"/>
-        <w:spacing w:after="0" w:before="0" w:line="240" w:lineRule="auto"/>
-        <w:ind w:left="0" w:right="0" w:firstLine="0"/>
-        <w:jc w:val="center"/>
-        <w:rPr>
-          <w:rFonts w:ascii="Times New Roman" w:cs="Times New Roman" w:eastAsia="Times New Roman" w:hAnsi="Times New Roman"/>
-          <w:b w:val="1"/>
-          <w:i w:val="0"/>
-          <w:smallCaps w:val="0"/>
-          <w:strike w:val="0"/>
-          <w:color w:val="000000"/>
-          <w:sz w:val="20"/>
-          <w:szCs w:val="20"/>
-          <w:u w:val="none"/>
-          <w:shd w:fill="auto" w:val="clear"/>
-          <w:vertAlign w:val="baseline"/>
-        </w:rPr>
-      </w:pPr>
-      <w:r>
-        <w:rPr>
-          <w:rFonts w:ascii="Times New Roman" w:cs="Times New Roman" w:eastAsia="Times New Roman" w:hAnsi="Times New Roman"/>
-          <w:b w:val="1"/>
-          <w:i w:val="0"/>
-          <w:smallCaps w:val="0"/>
-          <w:strike w:val="0"/>
-          <w:color w:val="000000"/>
-          <w:sz w:val="20"/>
-          <w:szCs w:val="20"/>
-          <w:u w:val="none"/>
-          <w:shd w:fill="auto" w:val="clear"/>
-          <w:vertAlign w:val="baseline"/>
-          <w:rtl w:val="0"/>
-        </w:rPr>
-        <w:t xml:space="preserve">Figura 5 - Imagem Ilustrativa</w:t>
-      </w:r>
-    </w:p>
-    <w:p>
-      <w:pPr>
-        <w:rPr/>
-      </w:pPr>
-      <w:r>
-        <w:rPr>
-          <w:rtl w:val="0"/>
-        </w:rPr>
-      </w:r>
-    </w:p>
     <w:sectPr>
-      <w:headerReference r:id="rId10" w:type="even"/>
+      <w:headerReference r:id="rId13" w:type="even"/>
       <w:type w:val="nextPage"/>
       <w:pgSz w:h="16838" w:w="11906" w:orient="portrait"/>
       <w:pgMar w:bottom="1418" w:top="1418" w:left="1418" w:right="1418" w:header="680" w:footer="680"/>
@@ -4048,7 +3922,7 @@
         <wp:inline distB="0" distT="0" distL="0" distR="0">
           <wp:extent cx="966144" cy="429397"/>
           <wp:effectExtent b="0" l="0" r="0" t="0"/>
-          <wp:docPr id="17" name="image1.png"/>
+          <wp:docPr id="19" name="image1.png"/>
           <a:graphic>
             <a:graphicData uri="http://schemas.openxmlformats.org/drawingml/2006/picture">
               <pic:pic>

</xml_diff>